<commit_message>
Actualizacion informe de avances
</commit_message>
<xml_diff>
--- a/Reto pruebas manuales/INFORME DE AVANCES.docx
+++ b/Reto pruebas manuales/INFORME DE AVANCES.docx
@@ -212,7 +212,6 @@
           </w:tcPr>
           <w:p>
             <w:pPr>
-              <w:spacing w:after="0" w:line="240" w:lineRule="auto"/>
               <w:jc w:val="center"/>
               <w:rPr>
                 <w:rFonts w:ascii="Calibri" w:eastAsia="Times New Roman" w:hAnsi="Calibri" w:cs="Calibri"/>
@@ -508,7 +507,6 @@
           </w:tcPr>
           <w:p>
             <w:pPr>
-              <w:spacing w:after="0" w:line="240" w:lineRule="auto"/>
               <w:jc w:val="center"/>
               <w:cnfStyle w:val="000000100000" w:firstRow="0" w:lastRow="0" w:firstColumn="0" w:lastColumn="0" w:oddVBand="0" w:evenVBand="0" w:oddHBand="1" w:evenHBand="0" w:firstRowFirstColumn="0" w:firstRowLastColumn="0" w:lastRowFirstColumn="0" w:lastRowLastColumn="0"/>
               <w:rPr>
@@ -534,7 +532,6 @@
           </w:tcPr>
           <w:p>
             <w:pPr>
-              <w:spacing w:after="0" w:line="240" w:lineRule="auto"/>
               <w:jc w:val="center"/>
               <w:cnfStyle w:val="000000100000" w:firstRow="0" w:lastRow="0" w:firstColumn="0" w:lastColumn="0" w:oddVBand="0" w:evenVBand="0" w:oddHBand="1" w:evenHBand="0" w:firstRowFirstColumn="0" w:firstRowLastColumn="0" w:lastRowFirstColumn="0" w:lastRowLastColumn="0"/>
               <w:rPr>
@@ -592,49 +589,43 @@
           </w:tcPr>
           <w:p>
             <w:pPr>
-              <w:spacing w:after="0" w:line="240" w:lineRule="auto"/>
-              <w:jc w:val="center"/>
-              <w:rPr>
-                <w:rFonts w:ascii="Calibri" w:eastAsia="Times New Roman" w:hAnsi="Calibri" w:cs="Calibri"/>
+              <w:jc w:val="center"/>
+              <w:rPr>
+                <w:rFonts w:ascii="Calibri" w:eastAsia="Times New Roman" w:hAnsi="Calibri" w:cs="Calibri"/>
+                <w:color w:val="000000"/>
+                <w:lang w:eastAsia="es-CO"/>
+              </w:rPr>
+            </w:pPr>
+            <w:r>
+              <w:rPr>
+                <w:rFonts w:ascii="Calibri" w:eastAsia="Times New Roman" w:hAnsi="Calibri" w:cs="Calibri"/>
+                <w:color w:val="000000"/>
+                <w:lang w:eastAsia="es-CO"/>
+              </w:rPr>
+              <w:t>CP03</w:t>
+            </w:r>
+          </w:p>
+        </w:tc>
+        <w:tc>
+          <w:tcPr>
+            <w:tcW w:w="3433" w:type="dxa"/>
+            <w:noWrap/>
+            <w:hideMark/>
+          </w:tcPr>
+          <w:p>
+            <w:pPr>
+              <w:jc w:val="center"/>
+              <w:cnfStyle w:val="000000000000" w:firstRow="0" w:lastRow="0" w:firstColumn="0" w:lastColumn="0" w:oddVBand="0" w:evenVBand="0" w:oddHBand="0" w:evenHBand="0" w:firstRowFirstColumn="0" w:firstRowLastColumn="0" w:lastRowFirstColumn="0" w:lastRowLastColumn="0"/>
+              <w:rPr>
+                <w:rFonts w:ascii="Calibri" w:eastAsia="Times New Roman" w:hAnsi="Calibri" w:cs="Calibri"/>
+                <w:color w:val="000000"/>
+                <w:lang w:eastAsia="es-CO"/>
+              </w:rPr>
+            </w:pPr>
+            <w:r>
+              <w:rPr>
                 <w:b/>
                 <w:bCs/>
-                <w:color w:val="000000"/>
-                <w:lang w:eastAsia="es-CO"/>
-              </w:rPr>
-            </w:pPr>
-            <w:r>
-              <w:rPr>
-                <w:rFonts w:ascii="Calibri" w:eastAsia="Times New Roman" w:hAnsi="Calibri" w:cs="Calibri"/>
-                <w:b/>
-                <w:bCs/>
-                <w:color w:val="000000"/>
-                <w:lang w:eastAsia="es-CO"/>
-              </w:rPr>
-              <w:t>CP03</w:t>
-            </w:r>
-          </w:p>
-        </w:tc>
-        <w:tc>
-          <w:tcPr>
-            <w:tcW w:w="3433" w:type="dxa"/>
-            <w:noWrap/>
-            <w:hideMark/>
-          </w:tcPr>
-          <w:p>
-            <w:pPr>
-              <w:spacing w:after="0" w:line="240" w:lineRule="auto"/>
-              <w:jc w:val="center"/>
-              <w:cnfStyle w:val="000000000000" w:firstRow="0" w:lastRow="0" w:firstColumn="0" w:lastColumn="0" w:oddVBand="0" w:evenVBand="0" w:oddHBand="0" w:evenHBand="0" w:firstRowFirstColumn="0" w:firstRowLastColumn="0" w:lastRowFirstColumn="0" w:lastRowLastColumn="0"/>
-              <w:rPr>
-                <w:rFonts w:ascii="Calibri" w:eastAsia="Times New Roman" w:hAnsi="Calibri" w:cs="Calibri"/>
-                <w:color w:val="000000"/>
-                <w:lang w:eastAsia="es-CO"/>
-              </w:rPr>
-            </w:pPr>
-            <w:r>
-              <w:rPr>
-                <w:b/>
-                <w:bCs/>
               </w:rPr>
               <w:t>Conversión del número 0</w:t>
             </w:r>
@@ -648,7 +639,6 @@
           </w:tcPr>
           <w:p>
             <w:pPr>
-              <w:spacing w:after="0" w:line="240" w:lineRule="auto"/>
               <w:jc w:val="center"/>
               <w:cnfStyle w:val="000000000000" w:firstRow="0" w:lastRow="0" w:firstColumn="0" w:lastColumn="0" w:oddVBand="0" w:evenVBand="0" w:oddHBand="0" w:evenHBand="0" w:firstRowFirstColumn="0" w:firstRowLastColumn="0" w:lastRowFirstColumn="0" w:lastRowLastColumn="0"/>
               <w:rPr>
@@ -707,8 +697,33 @@
           </w:tcPr>
           <w:p>
             <w:pPr>
-              <w:spacing w:after="0" w:line="240" w:lineRule="auto"/>
-              <w:jc w:val="center"/>
+              <w:jc w:val="center"/>
+              <w:rPr>
+                <w:rFonts w:ascii="Calibri" w:eastAsia="Times New Roman" w:hAnsi="Calibri" w:cs="Calibri"/>
+                <w:color w:val="000000"/>
+                <w:lang w:eastAsia="es-CO"/>
+              </w:rPr>
+            </w:pPr>
+            <w:r>
+              <w:rPr>
+                <w:rFonts w:ascii="Calibri" w:eastAsia="Times New Roman" w:hAnsi="Calibri" w:cs="Calibri"/>
+                <w:color w:val="000000"/>
+                <w:lang w:eastAsia="es-CO"/>
+              </w:rPr>
+              <w:t>CP04</w:t>
+            </w:r>
+          </w:p>
+        </w:tc>
+        <w:tc>
+          <w:tcPr>
+            <w:tcW w:w="3433" w:type="dxa"/>
+            <w:noWrap/>
+            <w:hideMark/>
+          </w:tcPr>
+          <w:p>
+            <w:pPr>
+              <w:jc w:val="center"/>
+              <w:cnfStyle w:val="000000100000" w:firstRow="0" w:lastRow="0" w:firstColumn="0" w:lastColumn="0" w:oddVBand="0" w:evenVBand="0" w:oddHBand="1" w:evenHBand="0" w:firstRowFirstColumn="0" w:firstRowLastColumn="0" w:lastRowFirstColumn="0" w:lastRowLastColumn="0"/>
               <w:rPr>
                 <w:rFonts w:ascii="Calibri" w:eastAsia="Times New Roman" w:hAnsi="Calibri" w:cs="Calibri"/>
                 <w:b/>
@@ -725,37 +740,6 @@
                 <w:color w:val="000000"/>
                 <w:lang w:eastAsia="es-CO"/>
               </w:rPr>
-              <w:t>CP04</w:t>
-            </w:r>
-          </w:p>
-        </w:tc>
-        <w:tc>
-          <w:tcPr>
-            <w:tcW w:w="3433" w:type="dxa"/>
-            <w:noWrap/>
-            <w:hideMark/>
-          </w:tcPr>
-          <w:p>
-            <w:pPr>
-              <w:spacing w:after="0" w:line="240" w:lineRule="auto"/>
-              <w:jc w:val="center"/>
-              <w:cnfStyle w:val="000000100000" w:firstRow="0" w:lastRow="0" w:firstColumn="0" w:lastColumn="0" w:oddVBand="0" w:evenVBand="0" w:oddHBand="1" w:evenHBand="0" w:firstRowFirstColumn="0" w:firstRowLastColumn="0" w:lastRowFirstColumn="0" w:lastRowLastColumn="0"/>
-              <w:rPr>
-                <w:rFonts w:ascii="Calibri" w:eastAsia="Times New Roman" w:hAnsi="Calibri" w:cs="Calibri"/>
-                <w:b/>
-                <w:bCs/>
-                <w:color w:val="000000"/>
-                <w:lang w:eastAsia="es-CO"/>
-              </w:rPr>
-            </w:pPr>
-            <w:r>
-              <w:rPr>
-                <w:rFonts w:ascii="Calibri" w:eastAsia="Times New Roman" w:hAnsi="Calibri" w:cs="Calibri"/>
-                <w:b/>
-                <w:bCs/>
-                <w:color w:val="000000"/>
-                <w:lang w:eastAsia="es-CO"/>
-              </w:rPr>
               <w:t>Conversión sin números</w:t>
             </w:r>
           </w:p>
@@ -768,7 +752,6 @@
           </w:tcPr>
           <w:p>
             <w:pPr>
-              <w:spacing w:after="0" w:line="240" w:lineRule="auto"/>
               <w:jc w:val="center"/>
               <w:cnfStyle w:val="000000100000" w:firstRow="0" w:lastRow="0" w:firstColumn="0" w:lastColumn="0" w:oddVBand="0" w:evenVBand="0" w:oddHBand="1" w:evenHBand="0" w:firstRowFirstColumn="0" w:firstRowLastColumn="0" w:lastRowFirstColumn="0" w:lastRowLastColumn="0"/>
               <w:rPr>
@@ -826,49 +809,43 @@
           </w:tcPr>
           <w:p>
             <w:pPr>
-              <w:spacing w:after="0" w:line="240" w:lineRule="auto"/>
-              <w:jc w:val="center"/>
-              <w:rPr>
-                <w:rFonts w:ascii="Calibri" w:eastAsia="Times New Roman" w:hAnsi="Calibri" w:cs="Calibri"/>
+              <w:jc w:val="center"/>
+              <w:rPr>
+                <w:rFonts w:ascii="Calibri" w:eastAsia="Times New Roman" w:hAnsi="Calibri" w:cs="Calibri"/>
+                <w:color w:val="000000"/>
+                <w:lang w:eastAsia="es-CO"/>
+              </w:rPr>
+            </w:pPr>
+            <w:r>
+              <w:rPr>
+                <w:rFonts w:ascii="Calibri" w:eastAsia="Times New Roman" w:hAnsi="Calibri" w:cs="Calibri"/>
+                <w:color w:val="000000"/>
+                <w:lang w:eastAsia="es-CO"/>
+              </w:rPr>
+              <w:t>CP06</w:t>
+            </w:r>
+          </w:p>
+        </w:tc>
+        <w:tc>
+          <w:tcPr>
+            <w:tcW w:w="3433" w:type="dxa"/>
+            <w:noWrap/>
+            <w:hideMark/>
+          </w:tcPr>
+          <w:p>
+            <w:pPr>
+              <w:jc w:val="center"/>
+              <w:cnfStyle w:val="000000000000" w:firstRow="0" w:lastRow="0" w:firstColumn="0" w:lastColumn="0" w:oddVBand="0" w:evenVBand="0" w:oddHBand="0" w:evenHBand="0" w:firstRowFirstColumn="0" w:firstRowLastColumn="0" w:lastRowFirstColumn="0" w:lastRowLastColumn="0"/>
+              <w:rPr>
+                <w:rFonts w:ascii="Calibri" w:eastAsia="Times New Roman" w:hAnsi="Calibri" w:cs="Calibri"/>
+                <w:color w:val="000000"/>
+                <w:lang w:eastAsia="es-CO"/>
+              </w:rPr>
+            </w:pPr>
+            <w:r>
+              <w:rPr>
                 <w:b/>
                 <w:bCs/>
-                <w:color w:val="000000"/>
-                <w:lang w:eastAsia="es-CO"/>
-              </w:rPr>
-            </w:pPr>
-            <w:r>
-              <w:rPr>
-                <w:rFonts w:ascii="Calibri" w:eastAsia="Times New Roman" w:hAnsi="Calibri" w:cs="Calibri"/>
-                <w:b/>
-                <w:bCs/>
-                <w:color w:val="000000"/>
-                <w:lang w:eastAsia="es-CO"/>
-              </w:rPr>
-              <w:t>CP06</w:t>
-            </w:r>
-          </w:p>
-        </w:tc>
-        <w:tc>
-          <w:tcPr>
-            <w:tcW w:w="3433" w:type="dxa"/>
-            <w:noWrap/>
-            <w:hideMark/>
-          </w:tcPr>
-          <w:p>
-            <w:pPr>
-              <w:spacing w:after="0" w:line="240" w:lineRule="auto"/>
-              <w:jc w:val="center"/>
-              <w:cnfStyle w:val="000000000000" w:firstRow="0" w:lastRow="0" w:firstColumn="0" w:lastColumn="0" w:oddVBand="0" w:evenVBand="0" w:oddHBand="0" w:evenHBand="0" w:firstRowFirstColumn="0" w:firstRowLastColumn="0" w:lastRowFirstColumn="0" w:lastRowLastColumn="0"/>
-              <w:rPr>
-                <w:rFonts w:ascii="Calibri" w:eastAsia="Times New Roman" w:hAnsi="Calibri" w:cs="Calibri"/>
-                <w:color w:val="000000"/>
-                <w:lang w:eastAsia="es-CO"/>
-              </w:rPr>
-            </w:pPr>
-            <w:r>
-              <w:rPr>
-                <w:b/>
-                <w:bCs/>
               </w:rPr>
               <w:t>Conversión de texto</w:t>
             </w:r>
@@ -882,7 +859,6 @@
           </w:tcPr>
           <w:p>
             <w:pPr>
-              <w:spacing w:after="0" w:line="240" w:lineRule="auto"/>
               <w:jc w:val="center"/>
               <w:cnfStyle w:val="000000000000" w:firstRow="0" w:lastRow="0" w:firstColumn="0" w:lastColumn="0" w:oddVBand="0" w:evenVBand="0" w:oddHBand="0" w:evenHBand="0" w:firstRowFirstColumn="0" w:firstRowLastColumn="0" w:lastRowFirstColumn="0" w:lastRowLastColumn="0"/>
               <w:rPr>
@@ -941,54 +917,66 @@
           </w:tcPr>
           <w:p>
             <w:pPr>
-              <w:spacing w:after="0" w:line="240" w:lineRule="auto"/>
-              <w:jc w:val="center"/>
-              <w:rPr>
-                <w:rFonts w:ascii="Calibri" w:eastAsia="Times New Roman" w:hAnsi="Calibri" w:cs="Calibri"/>
+              <w:jc w:val="center"/>
+              <w:rPr>
+                <w:rFonts w:ascii="Calibri" w:eastAsia="Times New Roman" w:hAnsi="Calibri" w:cs="Calibri"/>
+                <w:color w:val="000000"/>
+                <w:lang w:eastAsia="es-CO"/>
+              </w:rPr>
+            </w:pPr>
+            <w:r>
+              <w:rPr>
+                <w:rFonts w:ascii="Calibri" w:eastAsia="Times New Roman" w:hAnsi="Calibri" w:cs="Calibri"/>
+                <w:color w:val="000000"/>
+                <w:lang w:eastAsia="es-CO"/>
+              </w:rPr>
+              <w:t>CP11</w:t>
+            </w:r>
+          </w:p>
+        </w:tc>
+        <w:tc>
+          <w:tcPr>
+            <w:tcW w:w="3433" w:type="dxa"/>
+            <w:noWrap/>
+            <w:hideMark/>
+          </w:tcPr>
+          <w:p>
+            <w:pPr>
+              <w:jc w:val="center"/>
+              <w:cnfStyle w:val="000000100000" w:firstRow="0" w:lastRow="0" w:firstColumn="0" w:lastColumn="0" w:oddVBand="0" w:evenVBand="0" w:oddHBand="1" w:evenHBand="0" w:firstRowFirstColumn="0" w:firstRowLastColumn="0" w:lastRowFirstColumn="0" w:lastRowLastColumn="0"/>
+              <w:rPr>
                 <w:b/>
                 <w:bCs/>
-                <w:color w:val="000000"/>
-                <w:lang w:eastAsia="es-CO"/>
-              </w:rPr>
-            </w:pPr>
-            <w:r>
-              <w:rPr>
-                <w:rFonts w:ascii="Calibri" w:eastAsia="Times New Roman" w:hAnsi="Calibri" w:cs="Calibri"/>
+              </w:rPr>
+            </w:pPr>
+            <w:r>
+              <w:rPr>
                 <w:b/>
                 <w:bCs/>
-                <w:color w:val="000000"/>
-                <w:lang w:eastAsia="es-CO"/>
-              </w:rPr>
-              <w:t>CP11</w:t>
-            </w:r>
-          </w:p>
-        </w:tc>
-        <w:tc>
-          <w:tcPr>
-            <w:tcW w:w="3433" w:type="dxa"/>
-            <w:noWrap/>
-            <w:hideMark/>
-          </w:tcPr>
+              </w:rPr>
+              <w:t>Conversión de texto exitosa</w:t>
+            </w:r>
+          </w:p>
           <w:p>
             <w:pPr>
               <w:jc w:val="center"/>
               <w:cnfStyle w:val="000000100000" w:firstRow="0" w:lastRow="0" w:firstColumn="0" w:lastColumn="0" w:oddVBand="0" w:evenVBand="0" w:oddHBand="1" w:evenHBand="0" w:firstRowFirstColumn="0" w:firstRowLastColumn="0" w:lastRowFirstColumn="0" w:lastRowLastColumn="0"/>
               <w:rPr>
-                <w:b/>
-                <w:bCs/>
-              </w:rPr>
-            </w:pPr>
-            <w:r>
-              <w:rPr>
-                <w:b/>
-                <w:bCs/>
-              </w:rPr>
-              <w:t>Conversión de texto exitosa</w:t>
-            </w:r>
-          </w:p>
-          <w:p>
-            <w:pPr>
-              <w:spacing w:after="0" w:line="240" w:lineRule="auto"/>
+                <w:rFonts w:ascii="Calibri" w:eastAsia="Times New Roman" w:hAnsi="Calibri" w:cs="Calibri"/>
+                <w:color w:val="000000"/>
+                <w:lang w:eastAsia="es-CO"/>
+              </w:rPr>
+            </w:pPr>
+          </w:p>
+        </w:tc>
+        <w:tc>
+          <w:tcPr>
+            <w:tcW w:w="821" w:type="dxa"/>
+            <w:noWrap/>
+            <w:hideMark/>
+          </w:tcPr>
+          <w:p>
+            <w:pPr>
               <w:jc w:val="center"/>
               <w:cnfStyle w:val="000000100000" w:firstRow="0" w:lastRow="0" w:firstColumn="0" w:lastColumn="0" w:oddVBand="0" w:evenVBand="0" w:oddHBand="1" w:evenHBand="0" w:firstRowFirstColumn="0" w:firstRowLastColumn="0" w:lastRowFirstColumn="0" w:lastRowLastColumn="0"/>
               <w:rPr>
@@ -997,24 +985,6 @@
                 <w:lang w:eastAsia="es-CO"/>
               </w:rPr>
             </w:pPr>
-          </w:p>
-        </w:tc>
-        <w:tc>
-          <w:tcPr>
-            <w:tcW w:w="821" w:type="dxa"/>
-            <w:noWrap/>
-            <w:hideMark/>
-          </w:tcPr>
-          <w:p>
-            <w:pPr>
-              <w:jc w:val="center"/>
-              <w:cnfStyle w:val="000000100000" w:firstRow="0" w:lastRow="0" w:firstColumn="0" w:lastColumn="0" w:oddVBand="0" w:evenVBand="0" w:oddHBand="1" w:evenHBand="0" w:firstRowFirstColumn="0" w:firstRowLastColumn="0" w:lastRowFirstColumn="0" w:lastRowLastColumn="0"/>
-              <w:rPr>
-                <w:rFonts w:ascii="Calibri" w:eastAsia="Times New Roman" w:hAnsi="Calibri" w:cs="Calibri"/>
-                <w:color w:val="000000"/>
-                <w:lang w:eastAsia="es-CO"/>
-              </w:rPr>
-            </w:pPr>
             <w:r>
               <w:rPr>
                 <w:rFonts w:ascii="Calibri" w:eastAsia="Times New Roman" w:hAnsi="Calibri" w:cs="Calibri"/>
@@ -1026,7 +996,6 @@
           </w:p>
           <w:p>
             <w:pPr>
-              <w:spacing w:after="0" w:line="240" w:lineRule="auto"/>
               <w:jc w:val="center"/>
               <w:cnfStyle w:val="000000100000" w:firstRow="0" w:lastRow="0" w:firstColumn="0" w:lastColumn="0" w:oddVBand="0" w:evenVBand="0" w:oddHBand="1" w:evenHBand="0" w:firstRowFirstColumn="0" w:firstRowLastColumn="0" w:lastRowFirstColumn="0" w:lastRowLastColumn="0"/>
               <w:rPr>
@@ -1076,15 +1045,33 @@
           </w:tcPr>
           <w:p>
             <w:pPr>
-              <w:spacing w:after="0" w:line="240" w:lineRule="auto"/>
-              <w:jc w:val="center"/>
-              <w:rPr>
-                <w:rFonts w:ascii="Calibri" w:eastAsia="Times New Roman" w:hAnsi="Calibri" w:cs="Calibri"/>
-                <w:color w:val="000000"/>
-                <w:lang w:eastAsia="es-CO"/>
-              </w:rPr>
-            </w:pPr>
-            <w:r>
+              <w:jc w:val="center"/>
+              <w:rPr>
+                <w:rFonts w:ascii="Calibri" w:eastAsia="Times New Roman" w:hAnsi="Calibri" w:cs="Calibri"/>
+                <w:color w:val="000000"/>
+                <w:lang w:eastAsia="es-CO"/>
+              </w:rPr>
+            </w:pPr>
+            <w:r>
+              <w:rPr>
+                <w:rFonts w:ascii="Calibri" w:eastAsia="Times New Roman" w:hAnsi="Calibri" w:cs="Calibri"/>
+                <w:color w:val="000000"/>
+                <w:lang w:eastAsia="es-CO"/>
+              </w:rPr>
+              <w:t>CP12</w:t>
+            </w:r>
+          </w:p>
+        </w:tc>
+        <w:tc>
+          <w:tcPr>
+            <w:tcW w:w="3433" w:type="dxa"/>
+            <w:noWrap/>
+            <w:hideMark/>
+          </w:tcPr>
+          <w:p>
+            <w:pPr>
+              <w:jc w:val="center"/>
+              <w:cnfStyle w:val="000000000000" w:firstRow="0" w:lastRow="0" w:firstColumn="0" w:lastColumn="0" w:oddVBand="0" w:evenVBand="0" w:oddHBand="0" w:evenHBand="0" w:firstRowFirstColumn="0" w:firstRowLastColumn="0" w:lastRowFirstColumn="0" w:lastRowLastColumn="0"/>
               <w:rPr>
                 <w:rFonts w:ascii="Calibri" w:eastAsia="Times New Roman" w:hAnsi="Calibri" w:cs="Calibri"/>
                 <w:b/>
@@ -1092,43 +1079,11 @@
                 <w:color w:val="000000"/>
                 <w:lang w:eastAsia="es-CO"/>
               </w:rPr>
-              <w:t>CP1</w:t>
-            </w:r>
-            <w:r>
-              <w:rPr>
-                <w:rFonts w:ascii="Calibri" w:eastAsia="Times New Roman" w:hAnsi="Calibri" w:cs="Calibri"/>
+            </w:pPr>
+            <w:r>
+              <w:rPr>
                 <w:b/>
                 <w:bCs/>
-                <w:color w:val="000000"/>
-                <w:lang w:eastAsia="es-CO"/>
-              </w:rPr>
-              <w:t>2</w:t>
-            </w:r>
-          </w:p>
-        </w:tc>
-        <w:tc>
-          <w:tcPr>
-            <w:tcW w:w="3433" w:type="dxa"/>
-            <w:noWrap/>
-            <w:hideMark/>
-          </w:tcPr>
-          <w:p>
-            <w:pPr>
-              <w:spacing w:after="0" w:line="240" w:lineRule="auto"/>
-              <w:jc w:val="center"/>
-              <w:cnfStyle w:val="000000000000" w:firstRow="0" w:lastRow="0" w:firstColumn="0" w:lastColumn="0" w:oddVBand="0" w:evenVBand="0" w:oddHBand="0" w:evenHBand="0" w:firstRowFirstColumn="0" w:firstRowLastColumn="0" w:lastRowFirstColumn="0" w:lastRowLastColumn="0"/>
-              <w:rPr>
-                <w:rFonts w:ascii="Calibri" w:eastAsia="Times New Roman" w:hAnsi="Calibri" w:cs="Calibri"/>
-                <w:b/>
-                <w:bCs/>
-                <w:color w:val="000000"/>
-                <w:lang w:eastAsia="es-CO"/>
-              </w:rPr>
-            </w:pPr>
-            <w:r>
-              <w:rPr>
-                <w:b/>
-                <w:bCs/>
               </w:rPr>
               <w:t>Conversión con texto completamente en mayúsculas</w:t>
             </w:r>
@@ -1142,7 +1097,6 @@
           </w:tcPr>
           <w:p>
             <w:pPr>
-              <w:spacing w:after="0" w:line="240" w:lineRule="auto"/>
               <w:jc w:val="center"/>
               <w:cnfStyle w:val="000000000000" w:firstRow="0" w:lastRow="0" w:firstColumn="0" w:lastColumn="0" w:oddVBand="0" w:evenVBand="0" w:oddHBand="0" w:evenHBand="0" w:firstRowFirstColumn="0" w:firstRowLastColumn="0" w:lastRowFirstColumn="0" w:lastRowLastColumn="0"/>
               <w:rPr>
@@ -1201,57 +1155,43 @@
           </w:tcPr>
           <w:p>
             <w:pPr>
-              <w:spacing w:after="0" w:line="240" w:lineRule="auto"/>
-              <w:jc w:val="center"/>
-              <w:rPr>
-                <w:rFonts w:ascii="Calibri" w:eastAsia="Times New Roman" w:hAnsi="Calibri" w:cs="Calibri"/>
-                <w:color w:val="000000"/>
-                <w:lang w:eastAsia="es-CO"/>
-              </w:rPr>
-            </w:pPr>
-            <w:r>
-              <w:rPr>
-                <w:rFonts w:ascii="Calibri" w:eastAsia="Times New Roman" w:hAnsi="Calibri" w:cs="Calibri"/>
+              <w:jc w:val="center"/>
+              <w:rPr>
+                <w:rFonts w:ascii="Calibri" w:eastAsia="Times New Roman" w:hAnsi="Calibri" w:cs="Calibri"/>
+                <w:color w:val="000000"/>
+                <w:lang w:eastAsia="es-CO"/>
+              </w:rPr>
+            </w:pPr>
+            <w:r>
+              <w:rPr>
+                <w:rFonts w:ascii="Calibri" w:eastAsia="Times New Roman" w:hAnsi="Calibri" w:cs="Calibri"/>
+                <w:color w:val="000000"/>
+                <w:lang w:eastAsia="es-CO"/>
+              </w:rPr>
+              <w:t>CP13</w:t>
+            </w:r>
+          </w:p>
+        </w:tc>
+        <w:tc>
+          <w:tcPr>
+            <w:tcW w:w="3433" w:type="dxa"/>
+            <w:noWrap/>
+            <w:hideMark/>
+          </w:tcPr>
+          <w:p>
+            <w:pPr>
+              <w:jc w:val="center"/>
+              <w:cnfStyle w:val="000000100000" w:firstRow="0" w:lastRow="0" w:firstColumn="0" w:lastColumn="0" w:oddVBand="0" w:evenVBand="0" w:oddHBand="1" w:evenHBand="0" w:firstRowFirstColumn="0" w:firstRowLastColumn="0" w:lastRowFirstColumn="0" w:lastRowLastColumn="0"/>
+              <w:rPr>
+                <w:rFonts w:ascii="Calibri" w:eastAsia="Times New Roman" w:hAnsi="Calibri" w:cs="Calibri"/>
+                <w:color w:val="000000"/>
+                <w:lang w:eastAsia="es-CO"/>
+              </w:rPr>
+            </w:pPr>
+            <w:r>
+              <w:rPr>
                 <w:b/>
                 <w:bCs/>
-                <w:color w:val="000000"/>
-                <w:lang w:eastAsia="es-CO"/>
-              </w:rPr>
-              <w:t>CP1</w:t>
-            </w:r>
-            <w:r>
-              <w:rPr>
-                <w:rFonts w:ascii="Calibri" w:eastAsia="Times New Roman" w:hAnsi="Calibri" w:cs="Calibri"/>
-                <w:b/>
-                <w:bCs/>
-                <w:color w:val="000000"/>
-                <w:lang w:eastAsia="es-CO"/>
-              </w:rPr>
-              <w:t>3</w:t>
-            </w:r>
-          </w:p>
-        </w:tc>
-        <w:tc>
-          <w:tcPr>
-            <w:tcW w:w="3433" w:type="dxa"/>
-            <w:noWrap/>
-            <w:hideMark/>
-          </w:tcPr>
-          <w:p>
-            <w:pPr>
-              <w:spacing w:after="0" w:line="240" w:lineRule="auto"/>
-              <w:jc w:val="center"/>
-              <w:cnfStyle w:val="000000100000" w:firstRow="0" w:lastRow="0" w:firstColumn="0" w:lastColumn="0" w:oddVBand="0" w:evenVBand="0" w:oddHBand="1" w:evenHBand="0" w:firstRowFirstColumn="0" w:firstRowLastColumn="0" w:lastRowFirstColumn="0" w:lastRowLastColumn="0"/>
-              <w:rPr>
-                <w:rFonts w:ascii="Calibri" w:eastAsia="Times New Roman" w:hAnsi="Calibri" w:cs="Calibri"/>
-                <w:color w:val="000000"/>
-                <w:lang w:eastAsia="es-CO"/>
-              </w:rPr>
-            </w:pPr>
-            <w:r>
-              <w:rPr>
-                <w:b/>
-                <w:bCs/>
               </w:rPr>
               <w:t>Conversión ingresando números</w:t>
             </w:r>
@@ -1265,7 +1205,6 @@
           </w:tcPr>
           <w:p>
             <w:pPr>
-              <w:spacing w:after="0" w:line="240" w:lineRule="auto"/>
               <w:jc w:val="center"/>
               <w:cnfStyle w:val="000000100000" w:firstRow="0" w:lastRow="0" w:firstColumn="0" w:lastColumn="0" w:oddVBand="0" w:evenVBand="0" w:oddHBand="1" w:evenHBand="0" w:firstRowFirstColumn="0" w:firstRowLastColumn="0" w:lastRowFirstColumn="0" w:lastRowLastColumn="0"/>
               <w:rPr>
@@ -1323,57 +1262,43 @@
           </w:tcPr>
           <w:p>
             <w:pPr>
-              <w:spacing w:after="0" w:line="240" w:lineRule="auto"/>
-              <w:jc w:val="center"/>
-              <w:rPr>
-                <w:rFonts w:ascii="Calibri" w:eastAsia="Times New Roman" w:hAnsi="Calibri" w:cs="Calibri"/>
-                <w:color w:val="000000"/>
-                <w:lang w:eastAsia="es-CO"/>
-              </w:rPr>
-            </w:pPr>
-            <w:r>
-              <w:rPr>
-                <w:rFonts w:ascii="Calibri" w:eastAsia="Times New Roman" w:hAnsi="Calibri" w:cs="Calibri"/>
+              <w:jc w:val="center"/>
+              <w:rPr>
+                <w:rFonts w:ascii="Calibri" w:eastAsia="Times New Roman" w:hAnsi="Calibri" w:cs="Calibri"/>
+                <w:color w:val="000000"/>
+                <w:lang w:eastAsia="es-CO"/>
+              </w:rPr>
+            </w:pPr>
+            <w:r>
+              <w:rPr>
+                <w:rFonts w:ascii="Calibri" w:eastAsia="Times New Roman" w:hAnsi="Calibri" w:cs="Calibri"/>
+                <w:color w:val="000000"/>
+                <w:lang w:eastAsia="es-CO"/>
+              </w:rPr>
+              <w:t>CP16</w:t>
+            </w:r>
+          </w:p>
+        </w:tc>
+        <w:tc>
+          <w:tcPr>
+            <w:tcW w:w="3433" w:type="dxa"/>
+            <w:noWrap/>
+            <w:hideMark/>
+          </w:tcPr>
+          <w:p>
+            <w:pPr>
+              <w:jc w:val="center"/>
+              <w:cnfStyle w:val="000000000000" w:firstRow="0" w:lastRow="0" w:firstColumn="0" w:lastColumn="0" w:oddVBand="0" w:evenVBand="0" w:oddHBand="0" w:evenHBand="0" w:firstRowFirstColumn="0" w:firstRowLastColumn="0" w:lastRowFirstColumn="0" w:lastRowLastColumn="0"/>
+              <w:rPr>
+                <w:rFonts w:ascii="Calibri" w:eastAsia="Times New Roman" w:hAnsi="Calibri" w:cs="Calibri"/>
+                <w:color w:val="000000"/>
+                <w:lang w:eastAsia="es-CO"/>
+              </w:rPr>
+            </w:pPr>
+            <w:r>
+              <w:rPr>
                 <w:b/>
                 <w:bCs/>
-                <w:color w:val="000000"/>
-                <w:lang w:eastAsia="es-CO"/>
-              </w:rPr>
-              <w:t>CP1</w:t>
-            </w:r>
-            <w:r>
-              <w:rPr>
-                <w:rFonts w:ascii="Calibri" w:eastAsia="Times New Roman" w:hAnsi="Calibri" w:cs="Calibri"/>
-                <w:b/>
-                <w:bCs/>
-                <w:color w:val="000000"/>
-                <w:lang w:eastAsia="es-CO"/>
-              </w:rPr>
-              <w:t>6</w:t>
-            </w:r>
-          </w:p>
-        </w:tc>
-        <w:tc>
-          <w:tcPr>
-            <w:tcW w:w="3433" w:type="dxa"/>
-            <w:noWrap/>
-            <w:hideMark/>
-          </w:tcPr>
-          <w:p>
-            <w:pPr>
-              <w:spacing w:after="0" w:line="240" w:lineRule="auto"/>
-              <w:jc w:val="center"/>
-              <w:cnfStyle w:val="000000000000" w:firstRow="0" w:lastRow="0" w:firstColumn="0" w:lastColumn="0" w:oddVBand="0" w:evenVBand="0" w:oddHBand="0" w:evenHBand="0" w:firstRowFirstColumn="0" w:firstRowLastColumn="0" w:lastRowFirstColumn="0" w:lastRowLastColumn="0"/>
-              <w:rPr>
-                <w:rFonts w:ascii="Calibri" w:eastAsia="Times New Roman" w:hAnsi="Calibri" w:cs="Calibri"/>
-                <w:color w:val="000000"/>
-                <w:lang w:eastAsia="es-CO"/>
-              </w:rPr>
-            </w:pPr>
-            <w:r>
-              <w:rPr>
-                <w:b/>
-                <w:bCs/>
               </w:rPr>
               <w:t>Conversión sin texto</w:t>
             </w:r>
@@ -1387,7 +1312,6 @@
           </w:tcPr>
           <w:p>
             <w:pPr>
-              <w:spacing w:after="0" w:line="240" w:lineRule="auto"/>
               <w:jc w:val="center"/>
               <w:cnfStyle w:val="000000000000" w:firstRow="0" w:lastRow="0" w:firstColumn="0" w:lastColumn="0" w:oddVBand="0" w:evenVBand="0" w:oddHBand="0" w:evenHBand="0" w:firstRowFirstColumn="0" w:firstRowLastColumn="0" w:lastRowFirstColumn="0" w:lastRowLastColumn="0"/>
               <w:rPr>
@@ -1446,57 +1370,43 @@
           </w:tcPr>
           <w:p>
             <w:pPr>
-              <w:spacing w:after="0" w:line="240" w:lineRule="auto"/>
-              <w:jc w:val="center"/>
-              <w:rPr>
-                <w:rFonts w:ascii="Calibri" w:eastAsia="Times New Roman" w:hAnsi="Calibri" w:cs="Calibri"/>
-                <w:color w:val="000000"/>
-                <w:lang w:eastAsia="es-CO"/>
-              </w:rPr>
-            </w:pPr>
-            <w:r>
-              <w:rPr>
-                <w:rFonts w:ascii="Calibri" w:eastAsia="Times New Roman" w:hAnsi="Calibri" w:cs="Calibri"/>
+              <w:jc w:val="center"/>
+              <w:rPr>
+                <w:rFonts w:ascii="Calibri" w:eastAsia="Times New Roman" w:hAnsi="Calibri" w:cs="Calibri"/>
+                <w:color w:val="000000"/>
+                <w:lang w:eastAsia="es-CO"/>
+              </w:rPr>
+            </w:pPr>
+            <w:r>
+              <w:rPr>
+                <w:rFonts w:ascii="Calibri" w:eastAsia="Times New Roman" w:hAnsi="Calibri" w:cs="Calibri"/>
+                <w:color w:val="000000"/>
+                <w:lang w:eastAsia="es-CO"/>
+              </w:rPr>
+              <w:t>CP18</w:t>
+            </w:r>
+          </w:p>
+        </w:tc>
+        <w:tc>
+          <w:tcPr>
+            <w:tcW w:w="3433" w:type="dxa"/>
+            <w:noWrap/>
+            <w:hideMark/>
+          </w:tcPr>
+          <w:p>
+            <w:pPr>
+              <w:jc w:val="center"/>
+              <w:cnfStyle w:val="000000100000" w:firstRow="0" w:lastRow="0" w:firstColumn="0" w:lastColumn="0" w:oddVBand="0" w:evenVBand="0" w:oddHBand="1" w:evenHBand="0" w:firstRowFirstColumn="0" w:firstRowLastColumn="0" w:lastRowFirstColumn="0" w:lastRowLastColumn="0"/>
+              <w:rPr>
+                <w:rFonts w:ascii="Calibri" w:eastAsia="Times New Roman" w:hAnsi="Calibri" w:cs="Calibri"/>
+                <w:color w:val="000000"/>
+                <w:lang w:eastAsia="es-CO"/>
+              </w:rPr>
+            </w:pPr>
+            <w:r>
+              <w:rPr>
                 <w:b/>
                 <w:bCs/>
-                <w:color w:val="000000"/>
-                <w:lang w:eastAsia="es-CO"/>
-              </w:rPr>
-              <w:t>CP1</w:t>
-            </w:r>
-            <w:r>
-              <w:rPr>
-                <w:rFonts w:ascii="Calibri" w:eastAsia="Times New Roman" w:hAnsi="Calibri" w:cs="Calibri"/>
-                <w:b/>
-                <w:bCs/>
-                <w:color w:val="000000"/>
-                <w:lang w:eastAsia="es-CO"/>
-              </w:rPr>
-              <w:t>8</w:t>
-            </w:r>
-          </w:p>
-        </w:tc>
-        <w:tc>
-          <w:tcPr>
-            <w:tcW w:w="3433" w:type="dxa"/>
-            <w:noWrap/>
-            <w:hideMark/>
-          </w:tcPr>
-          <w:p>
-            <w:pPr>
-              <w:spacing w:after="0" w:line="240" w:lineRule="auto"/>
-              <w:jc w:val="center"/>
-              <w:cnfStyle w:val="000000100000" w:firstRow="0" w:lastRow="0" w:firstColumn="0" w:lastColumn="0" w:oddVBand="0" w:evenVBand="0" w:oddHBand="1" w:evenHBand="0" w:firstRowFirstColumn="0" w:firstRowLastColumn="0" w:lastRowFirstColumn="0" w:lastRowLastColumn="0"/>
-              <w:rPr>
-                <w:rFonts w:ascii="Calibri" w:eastAsia="Times New Roman" w:hAnsi="Calibri" w:cs="Calibri"/>
-                <w:color w:val="000000"/>
-                <w:lang w:eastAsia="es-CO"/>
-              </w:rPr>
-            </w:pPr>
-            <w:r>
-              <w:rPr>
-                <w:b/>
-                <w:bCs/>
               </w:rPr>
               <w:t>Conversión de un texto en ingles</w:t>
             </w:r>
@@ -1510,7 +1420,6 @@
           </w:tcPr>
           <w:p>
             <w:pPr>
-              <w:spacing w:after="0" w:line="240" w:lineRule="auto"/>
               <w:jc w:val="center"/>
               <w:cnfStyle w:val="000000100000" w:firstRow="0" w:lastRow="0" w:firstColumn="0" w:lastColumn="0" w:oddVBand="0" w:evenVBand="0" w:oddHBand="1" w:evenHBand="0" w:firstRowFirstColumn="0" w:firstRowLastColumn="0" w:lastRowFirstColumn="0" w:lastRowLastColumn="0"/>
               <w:rPr>
@@ -1568,57 +1477,43 @@
           </w:tcPr>
           <w:p>
             <w:pPr>
-              <w:spacing w:after="0" w:line="240" w:lineRule="auto"/>
-              <w:jc w:val="center"/>
-              <w:rPr>
-                <w:rFonts w:ascii="Calibri" w:eastAsia="Times New Roman" w:hAnsi="Calibri" w:cs="Calibri"/>
-                <w:color w:val="000000"/>
-                <w:lang w:eastAsia="es-CO"/>
-              </w:rPr>
-            </w:pPr>
-            <w:r>
-              <w:rPr>
-                <w:rFonts w:ascii="Calibri" w:eastAsia="Times New Roman" w:hAnsi="Calibri" w:cs="Calibri"/>
+              <w:jc w:val="center"/>
+              <w:rPr>
+                <w:rFonts w:ascii="Calibri" w:eastAsia="Times New Roman" w:hAnsi="Calibri" w:cs="Calibri"/>
+                <w:color w:val="000000"/>
+                <w:lang w:eastAsia="es-CO"/>
+              </w:rPr>
+            </w:pPr>
+            <w:r>
+              <w:rPr>
+                <w:rFonts w:ascii="Calibri" w:eastAsia="Times New Roman" w:hAnsi="Calibri" w:cs="Calibri"/>
+                <w:color w:val="000000"/>
+                <w:lang w:eastAsia="es-CO"/>
+              </w:rPr>
+              <w:t>CP21</w:t>
+            </w:r>
+          </w:p>
+        </w:tc>
+        <w:tc>
+          <w:tcPr>
+            <w:tcW w:w="3433" w:type="dxa"/>
+            <w:noWrap/>
+            <w:hideMark/>
+          </w:tcPr>
+          <w:p>
+            <w:pPr>
+              <w:jc w:val="center"/>
+              <w:cnfStyle w:val="000000000000" w:firstRow="0" w:lastRow="0" w:firstColumn="0" w:lastColumn="0" w:oddVBand="0" w:evenVBand="0" w:oddHBand="0" w:evenHBand="0" w:firstRowFirstColumn="0" w:firstRowLastColumn="0" w:lastRowFirstColumn="0" w:lastRowLastColumn="0"/>
+              <w:rPr>
+                <w:rFonts w:ascii="Calibri" w:eastAsia="Times New Roman" w:hAnsi="Calibri" w:cs="Calibri"/>
+                <w:color w:val="000000"/>
+                <w:lang w:eastAsia="es-CO"/>
+              </w:rPr>
+            </w:pPr>
+            <w:r>
+              <w:rPr>
                 <w:b/>
                 <w:bCs/>
-                <w:color w:val="000000"/>
-                <w:lang w:eastAsia="es-CO"/>
-              </w:rPr>
-              <w:t>CP</w:t>
-            </w:r>
-            <w:r>
-              <w:rPr>
-                <w:rFonts w:ascii="Calibri" w:eastAsia="Times New Roman" w:hAnsi="Calibri" w:cs="Calibri"/>
-                <w:b/>
-                <w:bCs/>
-                <w:color w:val="000000"/>
-                <w:lang w:eastAsia="es-CO"/>
-              </w:rPr>
-              <w:t>21</w:t>
-            </w:r>
-          </w:p>
-        </w:tc>
-        <w:tc>
-          <w:tcPr>
-            <w:tcW w:w="3433" w:type="dxa"/>
-            <w:noWrap/>
-            <w:hideMark/>
-          </w:tcPr>
-          <w:p>
-            <w:pPr>
-              <w:spacing w:after="0" w:line="240" w:lineRule="auto"/>
-              <w:jc w:val="center"/>
-              <w:cnfStyle w:val="000000000000" w:firstRow="0" w:lastRow="0" w:firstColumn="0" w:lastColumn="0" w:oddVBand="0" w:evenVBand="0" w:oddHBand="0" w:evenHBand="0" w:firstRowFirstColumn="0" w:firstRowLastColumn="0" w:lastRowFirstColumn="0" w:lastRowLastColumn="0"/>
-              <w:rPr>
-                <w:rFonts w:ascii="Calibri" w:eastAsia="Times New Roman" w:hAnsi="Calibri" w:cs="Calibri"/>
-                <w:color w:val="000000"/>
-                <w:lang w:eastAsia="es-CO"/>
-              </w:rPr>
-            </w:pPr>
-            <w:r>
-              <w:rPr>
-                <w:b/>
-                <w:bCs/>
               </w:rPr>
               <w:t>Buscar productos</w:t>
             </w:r>
@@ -1632,7 +1527,6 @@
           </w:tcPr>
           <w:p>
             <w:pPr>
-              <w:spacing w:after="0" w:line="240" w:lineRule="auto"/>
               <w:jc w:val="center"/>
               <w:cnfStyle w:val="000000000000" w:firstRow="0" w:lastRow="0" w:firstColumn="0" w:lastColumn="0" w:oddVBand="0" w:evenVBand="0" w:oddHBand="0" w:evenHBand="0" w:firstRowFirstColumn="0" w:firstRowLastColumn="0" w:lastRowFirstColumn="0" w:lastRowLastColumn="0"/>
               <w:rPr>
@@ -1691,57 +1585,43 @@
           </w:tcPr>
           <w:p>
             <w:pPr>
-              <w:spacing w:after="0" w:line="240" w:lineRule="auto"/>
-              <w:jc w:val="center"/>
-              <w:rPr>
-                <w:rFonts w:ascii="Calibri" w:eastAsia="Times New Roman" w:hAnsi="Calibri" w:cs="Calibri"/>
-                <w:color w:val="000000"/>
-                <w:lang w:eastAsia="es-CO"/>
-              </w:rPr>
-            </w:pPr>
-            <w:r>
-              <w:rPr>
-                <w:rFonts w:ascii="Calibri" w:eastAsia="Times New Roman" w:hAnsi="Calibri" w:cs="Calibri"/>
+              <w:jc w:val="center"/>
+              <w:rPr>
+                <w:rFonts w:ascii="Calibri" w:eastAsia="Times New Roman" w:hAnsi="Calibri" w:cs="Calibri"/>
+                <w:color w:val="000000"/>
+                <w:lang w:eastAsia="es-CO"/>
+              </w:rPr>
+            </w:pPr>
+            <w:r>
+              <w:rPr>
+                <w:rFonts w:ascii="Calibri" w:eastAsia="Times New Roman" w:hAnsi="Calibri" w:cs="Calibri"/>
+                <w:color w:val="000000"/>
+                <w:lang w:eastAsia="es-CO"/>
+              </w:rPr>
+              <w:t>CP22</w:t>
+            </w:r>
+          </w:p>
+        </w:tc>
+        <w:tc>
+          <w:tcPr>
+            <w:tcW w:w="3433" w:type="dxa"/>
+            <w:noWrap/>
+            <w:hideMark/>
+          </w:tcPr>
+          <w:p>
+            <w:pPr>
+              <w:jc w:val="center"/>
+              <w:cnfStyle w:val="000000100000" w:firstRow="0" w:lastRow="0" w:firstColumn="0" w:lastColumn="0" w:oddVBand="0" w:evenVBand="0" w:oddHBand="1" w:evenHBand="0" w:firstRowFirstColumn="0" w:firstRowLastColumn="0" w:lastRowFirstColumn="0" w:lastRowLastColumn="0"/>
+              <w:rPr>
+                <w:rFonts w:ascii="Calibri" w:eastAsia="Times New Roman" w:hAnsi="Calibri" w:cs="Calibri"/>
+                <w:color w:val="000000"/>
+                <w:lang w:eastAsia="es-CO"/>
+              </w:rPr>
+            </w:pPr>
+            <w:r>
+              <w:rPr>
                 <w:b/>
                 <w:bCs/>
-                <w:color w:val="000000"/>
-                <w:lang w:eastAsia="es-CO"/>
-              </w:rPr>
-              <w:t>CP</w:t>
-            </w:r>
-            <w:r>
-              <w:rPr>
-                <w:rFonts w:ascii="Calibri" w:eastAsia="Times New Roman" w:hAnsi="Calibri" w:cs="Calibri"/>
-                <w:b/>
-                <w:bCs/>
-                <w:color w:val="000000"/>
-                <w:lang w:eastAsia="es-CO"/>
-              </w:rPr>
-              <w:t>22</w:t>
-            </w:r>
-          </w:p>
-        </w:tc>
-        <w:tc>
-          <w:tcPr>
-            <w:tcW w:w="3433" w:type="dxa"/>
-            <w:noWrap/>
-            <w:hideMark/>
-          </w:tcPr>
-          <w:p>
-            <w:pPr>
-              <w:spacing w:after="0" w:line="240" w:lineRule="auto"/>
-              <w:jc w:val="center"/>
-              <w:cnfStyle w:val="000000100000" w:firstRow="0" w:lastRow="0" w:firstColumn="0" w:lastColumn="0" w:oddVBand="0" w:evenVBand="0" w:oddHBand="1" w:evenHBand="0" w:firstRowFirstColumn="0" w:firstRowLastColumn="0" w:lastRowFirstColumn="0" w:lastRowLastColumn="0"/>
-              <w:rPr>
-                <w:rFonts w:ascii="Calibri" w:eastAsia="Times New Roman" w:hAnsi="Calibri" w:cs="Calibri"/>
-                <w:color w:val="000000"/>
-                <w:lang w:eastAsia="es-CO"/>
-              </w:rPr>
-            </w:pPr>
-            <w:r>
-              <w:rPr>
-                <w:b/>
-                <w:bCs/>
               </w:rPr>
               <w:t>Agregar un producto al carrito de compras</w:t>
             </w:r>
@@ -1755,7 +1635,6 @@
           </w:tcPr>
           <w:p>
             <w:pPr>
-              <w:spacing w:after="0" w:line="240" w:lineRule="auto"/>
               <w:jc w:val="center"/>
               <w:cnfStyle w:val="000000100000" w:firstRow="0" w:lastRow="0" w:firstColumn="0" w:lastColumn="0" w:oddVBand="0" w:evenVBand="0" w:oddHBand="1" w:evenHBand="0" w:firstRowFirstColumn="0" w:firstRowLastColumn="0" w:lastRowFirstColumn="0" w:lastRowLastColumn="0"/>
               <w:rPr>
@@ -1813,57 +1692,43 @@
           </w:tcPr>
           <w:p>
             <w:pPr>
-              <w:spacing w:after="0" w:line="240" w:lineRule="auto"/>
-              <w:jc w:val="center"/>
-              <w:rPr>
-                <w:rFonts w:ascii="Calibri" w:eastAsia="Times New Roman" w:hAnsi="Calibri" w:cs="Calibri"/>
-                <w:color w:val="000000"/>
-                <w:lang w:eastAsia="es-CO"/>
-              </w:rPr>
-            </w:pPr>
-            <w:r>
-              <w:rPr>
-                <w:rFonts w:ascii="Calibri" w:eastAsia="Times New Roman" w:hAnsi="Calibri" w:cs="Calibri"/>
+              <w:jc w:val="center"/>
+              <w:rPr>
+                <w:rFonts w:ascii="Calibri" w:eastAsia="Times New Roman" w:hAnsi="Calibri" w:cs="Calibri"/>
+                <w:color w:val="000000"/>
+                <w:lang w:eastAsia="es-CO"/>
+              </w:rPr>
+            </w:pPr>
+            <w:r>
+              <w:rPr>
+                <w:rFonts w:ascii="Calibri" w:eastAsia="Times New Roman" w:hAnsi="Calibri" w:cs="Calibri"/>
+                <w:color w:val="000000"/>
+                <w:lang w:eastAsia="es-CO"/>
+              </w:rPr>
+              <w:t>CP23</w:t>
+            </w:r>
+          </w:p>
+        </w:tc>
+        <w:tc>
+          <w:tcPr>
+            <w:tcW w:w="3433" w:type="dxa"/>
+            <w:noWrap/>
+            <w:hideMark/>
+          </w:tcPr>
+          <w:p>
+            <w:pPr>
+              <w:jc w:val="center"/>
+              <w:cnfStyle w:val="000000000000" w:firstRow="0" w:lastRow="0" w:firstColumn="0" w:lastColumn="0" w:oddVBand="0" w:evenVBand="0" w:oddHBand="0" w:evenHBand="0" w:firstRowFirstColumn="0" w:firstRowLastColumn="0" w:lastRowFirstColumn="0" w:lastRowLastColumn="0"/>
+              <w:rPr>
+                <w:rFonts w:ascii="Calibri" w:eastAsia="Times New Roman" w:hAnsi="Calibri" w:cs="Calibri"/>
+                <w:color w:val="000000"/>
+                <w:lang w:eastAsia="es-CO"/>
+              </w:rPr>
+            </w:pPr>
+            <w:r>
+              <w:rPr>
                 <w:b/>
                 <w:bCs/>
-                <w:color w:val="000000"/>
-                <w:lang w:eastAsia="es-CO"/>
-              </w:rPr>
-              <w:t>CP</w:t>
-            </w:r>
-            <w:r>
-              <w:rPr>
-                <w:rFonts w:ascii="Calibri" w:eastAsia="Times New Roman" w:hAnsi="Calibri" w:cs="Calibri"/>
-                <w:b/>
-                <w:bCs/>
-                <w:color w:val="000000"/>
-                <w:lang w:eastAsia="es-CO"/>
-              </w:rPr>
-              <w:t>23</w:t>
-            </w:r>
-          </w:p>
-        </w:tc>
-        <w:tc>
-          <w:tcPr>
-            <w:tcW w:w="3433" w:type="dxa"/>
-            <w:noWrap/>
-            <w:hideMark/>
-          </w:tcPr>
-          <w:p>
-            <w:pPr>
-              <w:spacing w:after="0" w:line="240" w:lineRule="auto"/>
-              <w:jc w:val="center"/>
-              <w:cnfStyle w:val="000000000000" w:firstRow="0" w:lastRow="0" w:firstColumn="0" w:lastColumn="0" w:oddVBand="0" w:evenVBand="0" w:oddHBand="0" w:evenHBand="0" w:firstRowFirstColumn="0" w:firstRowLastColumn="0" w:lastRowFirstColumn="0" w:lastRowLastColumn="0"/>
-              <w:rPr>
-                <w:rFonts w:ascii="Calibri" w:eastAsia="Times New Roman" w:hAnsi="Calibri" w:cs="Calibri"/>
-                <w:color w:val="000000"/>
-                <w:lang w:eastAsia="es-CO"/>
-              </w:rPr>
-            </w:pPr>
-            <w:r>
-              <w:rPr>
-                <w:b/>
-                <w:bCs/>
               </w:rPr>
               <w:t>Visualizar el carrito de compras</w:t>
             </w:r>
@@ -1877,7 +1742,6 @@
           </w:tcPr>
           <w:p>
             <w:pPr>
-              <w:spacing w:after="0" w:line="240" w:lineRule="auto"/>
               <w:jc w:val="center"/>
               <w:cnfStyle w:val="000000000000" w:firstRow="0" w:lastRow="0" w:firstColumn="0" w:lastColumn="0" w:oddVBand="0" w:evenVBand="0" w:oddHBand="0" w:evenHBand="0" w:firstRowFirstColumn="0" w:firstRowLastColumn="0" w:lastRowFirstColumn="0" w:lastRowLastColumn="0"/>
               <w:rPr>
@@ -1936,57 +1800,43 @@
           </w:tcPr>
           <w:p>
             <w:pPr>
-              <w:spacing w:after="0" w:line="240" w:lineRule="auto"/>
-              <w:jc w:val="center"/>
-              <w:rPr>
-                <w:rFonts w:ascii="Calibri" w:eastAsia="Times New Roman" w:hAnsi="Calibri" w:cs="Calibri"/>
-                <w:color w:val="000000"/>
-                <w:lang w:eastAsia="es-CO"/>
-              </w:rPr>
-            </w:pPr>
-            <w:r>
-              <w:rPr>
-                <w:rFonts w:ascii="Calibri" w:eastAsia="Times New Roman" w:hAnsi="Calibri" w:cs="Calibri"/>
+              <w:jc w:val="center"/>
+              <w:rPr>
+                <w:rFonts w:ascii="Calibri" w:eastAsia="Times New Roman" w:hAnsi="Calibri" w:cs="Calibri"/>
+                <w:color w:val="000000"/>
+                <w:lang w:eastAsia="es-CO"/>
+              </w:rPr>
+            </w:pPr>
+            <w:r>
+              <w:rPr>
+                <w:rFonts w:ascii="Calibri" w:eastAsia="Times New Roman" w:hAnsi="Calibri" w:cs="Calibri"/>
+                <w:color w:val="000000"/>
+                <w:lang w:eastAsia="es-CO"/>
+              </w:rPr>
+              <w:t>CP29</w:t>
+            </w:r>
+          </w:p>
+        </w:tc>
+        <w:tc>
+          <w:tcPr>
+            <w:tcW w:w="3433" w:type="dxa"/>
+            <w:noWrap/>
+            <w:hideMark/>
+          </w:tcPr>
+          <w:p>
+            <w:pPr>
+              <w:jc w:val="center"/>
+              <w:cnfStyle w:val="000000100000" w:firstRow="0" w:lastRow="0" w:firstColumn="0" w:lastColumn="0" w:oddVBand="0" w:evenVBand="0" w:oddHBand="1" w:evenHBand="0" w:firstRowFirstColumn="0" w:firstRowLastColumn="0" w:lastRowFirstColumn="0" w:lastRowLastColumn="0"/>
+              <w:rPr>
+                <w:rFonts w:ascii="Calibri" w:eastAsia="Times New Roman" w:hAnsi="Calibri" w:cs="Calibri"/>
+                <w:color w:val="000000"/>
+                <w:lang w:eastAsia="es-CO"/>
+              </w:rPr>
+            </w:pPr>
+            <w:r>
+              <w:rPr>
                 <w:b/>
                 <w:bCs/>
-                <w:color w:val="000000"/>
-                <w:lang w:eastAsia="es-CO"/>
-              </w:rPr>
-              <w:t>CP</w:t>
-            </w:r>
-            <w:r>
-              <w:rPr>
-                <w:rFonts w:ascii="Calibri" w:eastAsia="Times New Roman" w:hAnsi="Calibri" w:cs="Calibri"/>
-                <w:b/>
-                <w:bCs/>
-                <w:color w:val="000000"/>
-                <w:lang w:eastAsia="es-CO"/>
-              </w:rPr>
-              <w:t>29</w:t>
-            </w:r>
-          </w:p>
-        </w:tc>
-        <w:tc>
-          <w:tcPr>
-            <w:tcW w:w="3433" w:type="dxa"/>
-            <w:noWrap/>
-            <w:hideMark/>
-          </w:tcPr>
-          <w:p>
-            <w:pPr>
-              <w:spacing w:after="0" w:line="240" w:lineRule="auto"/>
-              <w:jc w:val="center"/>
-              <w:cnfStyle w:val="000000100000" w:firstRow="0" w:lastRow="0" w:firstColumn="0" w:lastColumn="0" w:oddVBand="0" w:evenVBand="0" w:oddHBand="1" w:evenHBand="0" w:firstRowFirstColumn="0" w:firstRowLastColumn="0" w:lastRowFirstColumn="0" w:lastRowLastColumn="0"/>
-              <w:rPr>
-                <w:rFonts w:ascii="Calibri" w:eastAsia="Times New Roman" w:hAnsi="Calibri" w:cs="Calibri"/>
-                <w:color w:val="000000"/>
-                <w:lang w:eastAsia="es-CO"/>
-              </w:rPr>
-            </w:pPr>
-            <w:r>
-              <w:rPr>
-                <w:b/>
-                <w:bCs/>
               </w:rPr>
               <w:t>Intentar agregar un producto con más unidades del stock disponible</w:t>
             </w:r>
@@ -2000,7 +1850,6 @@
           </w:tcPr>
           <w:p>
             <w:pPr>
-              <w:spacing w:after="0" w:line="240" w:lineRule="auto"/>
               <w:jc w:val="center"/>
               <w:cnfStyle w:val="000000100000" w:firstRow="0" w:lastRow="0" w:firstColumn="0" w:lastColumn="0" w:oddVBand="0" w:evenVBand="0" w:oddHBand="1" w:evenHBand="0" w:firstRowFirstColumn="0" w:firstRowLastColumn="0" w:lastRowFirstColumn="0" w:lastRowLastColumn="0"/>
               <w:rPr>
@@ -2058,15 +1907,33 @@
           </w:tcPr>
           <w:p>
             <w:pPr>
-              <w:spacing w:after="0" w:line="240" w:lineRule="auto"/>
-              <w:jc w:val="center"/>
-              <w:rPr>
-                <w:rFonts w:ascii="Calibri" w:eastAsia="Times New Roman" w:hAnsi="Calibri" w:cs="Calibri"/>
-                <w:color w:val="000000"/>
-                <w:lang w:eastAsia="es-CO"/>
-              </w:rPr>
-            </w:pPr>
-            <w:r>
+              <w:jc w:val="center"/>
+              <w:rPr>
+                <w:rFonts w:ascii="Calibri" w:eastAsia="Times New Roman" w:hAnsi="Calibri" w:cs="Calibri"/>
+                <w:color w:val="000000"/>
+                <w:lang w:eastAsia="es-CO"/>
+              </w:rPr>
+            </w:pPr>
+            <w:r>
+              <w:rPr>
+                <w:rFonts w:ascii="Calibri" w:eastAsia="Times New Roman" w:hAnsi="Calibri" w:cs="Calibri"/>
+                <w:color w:val="000000"/>
+                <w:lang w:eastAsia="es-CO"/>
+              </w:rPr>
+              <w:t>CP25</w:t>
+            </w:r>
+          </w:p>
+        </w:tc>
+        <w:tc>
+          <w:tcPr>
+            <w:tcW w:w="3433" w:type="dxa"/>
+            <w:noWrap/>
+            <w:hideMark/>
+          </w:tcPr>
+          <w:p>
+            <w:pPr>
+              <w:jc w:val="center"/>
+              <w:cnfStyle w:val="000000000000" w:firstRow="0" w:lastRow="0" w:firstColumn="0" w:lastColumn="0" w:oddVBand="0" w:evenVBand="0" w:oddHBand="0" w:evenHBand="0" w:firstRowFirstColumn="0" w:firstRowLastColumn="0" w:lastRowFirstColumn="0" w:lastRowLastColumn="0"/>
               <w:rPr>
                 <w:rFonts w:ascii="Calibri" w:eastAsia="Times New Roman" w:hAnsi="Calibri" w:cs="Calibri"/>
                 <w:b/>
@@ -2074,43 +1941,11 @@
                 <w:color w:val="000000"/>
                 <w:lang w:eastAsia="es-CO"/>
               </w:rPr>
-              <w:t>CP</w:t>
-            </w:r>
-            <w:r>
-              <w:rPr>
-                <w:rFonts w:ascii="Calibri" w:eastAsia="Times New Roman" w:hAnsi="Calibri" w:cs="Calibri"/>
+            </w:pPr>
+            <w:r>
+              <w:rPr>
                 <w:b/>
                 <w:bCs/>
-                <w:color w:val="000000"/>
-                <w:lang w:eastAsia="es-CO"/>
-              </w:rPr>
-              <w:t>25</w:t>
-            </w:r>
-          </w:p>
-        </w:tc>
-        <w:tc>
-          <w:tcPr>
-            <w:tcW w:w="3433" w:type="dxa"/>
-            <w:noWrap/>
-            <w:hideMark/>
-          </w:tcPr>
-          <w:p>
-            <w:pPr>
-              <w:spacing w:after="0" w:line="240" w:lineRule="auto"/>
-              <w:jc w:val="center"/>
-              <w:cnfStyle w:val="000000000000" w:firstRow="0" w:lastRow="0" w:firstColumn="0" w:lastColumn="0" w:oddVBand="0" w:evenVBand="0" w:oddHBand="0" w:evenHBand="0" w:firstRowFirstColumn="0" w:firstRowLastColumn="0" w:lastRowFirstColumn="0" w:lastRowLastColumn="0"/>
-              <w:rPr>
-                <w:rFonts w:ascii="Calibri" w:eastAsia="Times New Roman" w:hAnsi="Calibri" w:cs="Calibri"/>
-                <w:b/>
-                <w:bCs/>
-                <w:color w:val="000000"/>
-                <w:lang w:eastAsia="es-CO"/>
-              </w:rPr>
-            </w:pPr>
-            <w:r>
-              <w:rPr>
-                <w:b/>
-                <w:bCs/>
               </w:rPr>
               <w:t>Eliminar producto del carrito</w:t>
             </w:r>
@@ -2124,7 +1959,6 @@
           </w:tcPr>
           <w:p>
             <w:pPr>
-              <w:spacing w:after="0" w:line="240" w:lineRule="auto"/>
               <w:jc w:val="center"/>
               <w:cnfStyle w:val="000000000000" w:firstRow="0" w:lastRow="0" w:firstColumn="0" w:lastColumn="0" w:oddVBand="0" w:evenVBand="0" w:oddHBand="0" w:evenHBand="0" w:firstRowFirstColumn="0" w:firstRowLastColumn="0" w:lastRowFirstColumn="0" w:lastRowLastColumn="0"/>
               <w:rPr>
@@ -2418,39 +2252,7 @@
                 <w:color w:val="000000"/>
                 <w:lang w:eastAsia="es-CO"/>
               </w:rPr>
-              <w:t xml:space="preserve">No se arroja </w:t>
-            </w:r>
-            <w:r>
-              <w:rPr>
-                <w:rFonts w:ascii="Calibri" w:eastAsia="Times New Roman" w:hAnsi="Calibri" w:cs="Calibri"/>
-                <w:color w:val="000000"/>
-                <w:lang w:eastAsia="es-CO"/>
-              </w:rPr>
-              <w:t>ningún</w:t>
-            </w:r>
-            <w:r>
-              <w:rPr>
-                <w:rFonts w:ascii="Calibri" w:eastAsia="Times New Roman" w:hAnsi="Calibri" w:cs="Calibri"/>
-                <w:color w:val="000000"/>
-                <w:lang w:eastAsia="es-CO"/>
-              </w:rPr>
-              <w:t xml:space="preserve"> error cuando se insertan </w:t>
-            </w:r>
-            <w:r>
-              <w:rPr>
-                <w:rFonts w:ascii="Calibri" w:eastAsia="Times New Roman" w:hAnsi="Calibri" w:cs="Calibri"/>
-                <w:color w:val="000000"/>
-                <w:lang w:eastAsia="es-CO"/>
-              </w:rPr>
-              <w:t>números</w:t>
-            </w:r>
-            <w:r>
-              <w:rPr>
-                <w:rFonts w:ascii="Calibri" w:eastAsia="Times New Roman" w:hAnsi="Calibri" w:cs="Calibri"/>
-                <w:color w:val="000000"/>
-                <w:lang w:eastAsia="es-CO"/>
-              </w:rPr>
-              <w:t xml:space="preserve"> negativos</w:t>
+              <w:t>No se arroja ningún error cuando se insertan números negativos</w:t>
             </w:r>
           </w:p>
         </w:tc>
@@ -2522,23 +2324,7 @@
                 <w:color w:val="000000"/>
                 <w:lang w:eastAsia="es-CO"/>
               </w:rPr>
-              <w:t xml:space="preserve">No retorna </w:t>
-            </w:r>
-            <w:r>
-              <w:rPr>
-                <w:rFonts w:ascii="Calibri" w:eastAsia="Times New Roman" w:hAnsi="Calibri" w:cs="Calibri"/>
-                <w:color w:val="000000"/>
-                <w:lang w:eastAsia="es-CO"/>
-              </w:rPr>
-              <w:t>ningún</w:t>
-            </w:r>
-            <w:r>
-              <w:rPr>
-                <w:rFonts w:ascii="Calibri" w:eastAsia="Times New Roman" w:hAnsi="Calibri" w:cs="Calibri"/>
-                <w:color w:val="000000"/>
-                <w:lang w:eastAsia="es-CO"/>
-              </w:rPr>
-              <w:t xml:space="preserve"> valor cuando se inserta el numero 0</w:t>
+              <w:t>No retorna ningún valor cuando se inserta el numero 0</w:t>
             </w:r>
           </w:p>
         </w:tc>
@@ -2610,23 +2396,7 @@
                 <w:color w:val="000000"/>
                 <w:lang w:eastAsia="es-CO"/>
               </w:rPr>
-              <w:t xml:space="preserve">No genera errores cuando no se inserta </w:t>
-            </w:r>
-            <w:r>
-              <w:rPr>
-                <w:rFonts w:ascii="Calibri" w:eastAsia="Times New Roman" w:hAnsi="Calibri" w:cs="Calibri"/>
-                <w:color w:val="000000"/>
-                <w:lang w:eastAsia="es-CO"/>
-              </w:rPr>
-              <w:t>ningún</w:t>
-            </w:r>
-            <w:r>
-              <w:rPr>
-                <w:rFonts w:ascii="Calibri" w:eastAsia="Times New Roman" w:hAnsi="Calibri" w:cs="Calibri"/>
-                <w:color w:val="000000"/>
-                <w:lang w:eastAsia="es-CO"/>
-              </w:rPr>
-              <w:t xml:space="preserve"> valor</w:t>
+              <w:t>No genera errores cuando no se inserta ningún valor</w:t>
             </w:r>
           </w:p>
         </w:tc>
@@ -2698,15 +2468,7 @@
                 <w:color w:val="000000"/>
                 <w:lang w:eastAsia="es-CO"/>
               </w:rPr>
-              <w:t xml:space="preserve">No genera errores cuando se ingresan valores </w:t>
-            </w:r>
-            <w:r>
-              <w:rPr>
-                <w:rFonts w:ascii="Calibri" w:eastAsia="Times New Roman" w:hAnsi="Calibri" w:cs="Calibri"/>
-                <w:color w:val="000000"/>
-                <w:lang w:eastAsia="es-CO"/>
-              </w:rPr>
-              <w:t>inválidos</w:t>
+              <w:t>No genera errores cuando se ingresan valores inválidos</w:t>
             </w:r>
           </w:p>
         </w:tc>
@@ -2778,23 +2540,7 @@
                 <w:color w:val="000000"/>
                 <w:lang w:eastAsia="es-CO"/>
               </w:rPr>
-              <w:t xml:space="preserve">No genera errores cuando no se inserta </w:t>
-            </w:r>
-            <w:r>
-              <w:rPr>
-                <w:rFonts w:ascii="Calibri" w:eastAsia="Times New Roman" w:hAnsi="Calibri" w:cs="Calibri"/>
-                <w:color w:val="000000"/>
-                <w:lang w:eastAsia="es-CO"/>
-              </w:rPr>
-              <w:t>ningún</w:t>
-            </w:r>
-            <w:r>
-              <w:rPr>
-                <w:rFonts w:ascii="Calibri" w:eastAsia="Times New Roman" w:hAnsi="Calibri" w:cs="Calibri"/>
-                <w:color w:val="000000"/>
-                <w:lang w:eastAsia="es-CO"/>
-              </w:rPr>
-              <w:t xml:space="preserve"> texto en el conversor</w:t>
+              <w:t>No genera errores cuando no se inserta ningún texto en el conversor</w:t>
             </w:r>
           </w:p>
         </w:tc>
@@ -2826,6 +2572,30 @@
     <w:p>
       <w:r>
         <w:t>Actualmente los únicos impedimentos son los bugs encontrados, se recomienda corregirlos.</w:t>
+      </w:r>
+    </w:p>
+    <w:p/>
+    <w:p>
+      <w:pPr>
+        <w:rPr>
+          <w:b/>
+          <w:bCs/>
+        </w:rPr>
+      </w:pPr>
+    </w:p>
+    <w:p>
+      <w:pPr>
+        <w:rPr>
+          <w:b/>
+          <w:bCs/>
+        </w:rPr>
+      </w:pPr>
+      <w:r>
+        <w:rPr>
+          <w:b/>
+          <w:bCs/>
+        </w:rPr>
+        <w:t>Informe realizado por: Jose Miguel Nuñez Bernal</w:t>
       </w:r>
     </w:p>
     <w:sectPr>

</xml_diff>